<commit_message>
FINAL FILES FOR PROJECT
</commit_message>
<xml_diff>
--- a/Datasets.docx
+++ b/Datasets.docx
@@ -1056,20 +1056,370 @@
       <w:pPr>
         <w:jc w:val="both"/>
         <w:rPr>
-          <w:sz w:val="24"/>
-          <w:szCs w:val="24"/>
-        </w:rPr>
-      </w:pPr>
-      <w:r>
-        <w:rPr>
           <w:rFonts w:ascii="Segoe UI" w:hAnsi="Segoe UI" w:cs="Segoe UI"/>
           <w:color w:val="D1D5DB"/>
           <w:shd w:val="clear" w:color="auto" w:fill="444654"/>
         </w:rPr>
+      </w:pPr>
+      <w:r>
+        <w:rPr>
+          <w:rFonts w:ascii="Segoe UI" w:hAnsi="Segoe UI" w:cs="Segoe UI"/>
+          <w:color w:val="D1D5DB"/>
+          <w:shd w:val="clear" w:color="auto" w:fill="444654"/>
+        </w:rPr>
         <w:t>The previous sections have detailed the methodology, data, and training procedures used to develop the deep learning model for diagnosing chest X-ray images. In this section, we present the results of our experiments and evaluate the performance of the model on the ChestX-ray14 dataset. We provide an analysis of the model's accuracy and performance in diagnosing various lung diseases and conditions. Additionally, we compare our model's performance with other state-of-the-art methods in the literature. Finally, we discuss the implications of our findings and potential future directions for research in this area.</w:t>
       </w:r>
+    </w:p>
+    <w:p>
+      <w:pPr>
+        <w:jc w:val="both"/>
+        <w:rPr>
+          <w:rFonts w:ascii="Segoe UI" w:hAnsi="Segoe UI" w:cs="Segoe UI"/>
+          <w:color w:val="D1D5DB"/>
+          <w:shd w:val="clear" w:color="auto" w:fill="444654"/>
+        </w:rPr>
+      </w:pPr>
+    </w:p>
+    <w:p>
+      <w:pPr>
+        <w:jc w:val="both"/>
+        <w:rPr>
+          <w:rFonts w:ascii="Segoe UI" w:hAnsi="Segoe UI" w:cs="Segoe UI"/>
+          <w:color w:val="D1D5DB"/>
+          <w:shd w:val="clear" w:color="auto" w:fill="444654"/>
+        </w:rPr>
+      </w:pPr>
+      <w:r>
+        <w:rPr>
+          <w:rFonts w:ascii="Segoe UI" w:hAnsi="Segoe UI" w:cs="Segoe UI"/>
+          <w:color w:val="D1D5DB"/>
+          <w:shd w:val="clear" w:color="auto" w:fill="444654"/>
+        </w:rPr>
+        <w:t>The results section presents the findings of the study and answers the research questions posed in the introduction. In this section, we provide a detailed analysis of the performance of our proposed method for diagnosing lung diseases using chest X-ray images. We describe the evaluation metrics used to measure the performance of the model, and present the results in a clear and concise manner. The results section provides an insight into the effectiveness and accuracy of the model, and sheds light on the potential benefits of the proposed method for assisting radiologists and clinicians in the diagnosis and treatment of lung diseases.</w:t>
+      </w:r>
+    </w:p>
+    <w:p>
+      <w:pPr>
+        <w:jc w:val="both"/>
+        <w:rPr>
+          <w:rFonts w:ascii="Segoe UI" w:hAnsi="Segoe UI" w:cs="Segoe UI"/>
+          <w:color w:val="D1D5DB"/>
+          <w:shd w:val="clear" w:color="auto" w:fill="444654"/>
+        </w:rPr>
+      </w:pPr>
+    </w:p>
+    <w:p>
+      <w:pPr>
+        <w:jc w:val="both"/>
+        <w:rPr>
+          <w:rFonts w:ascii="Segoe UI" w:hAnsi="Segoe UI" w:cs="Segoe UI"/>
+          <w:color w:val="D1D5DB"/>
+          <w:shd w:val="clear" w:color="auto" w:fill="444654"/>
+        </w:rPr>
+      </w:pPr>
+      <w:r>
+        <w:rPr>
+          <w:rFonts w:ascii="Segoe UI" w:hAnsi="Segoe UI" w:cs="Segoe UI"/>
+          <w:color w:val="D1D5DB"/>
+          <w:shd w:val="clear" w:color="auto" w:fill="444654"/>
+        </w:rPr>
+        <w:t xml:space="preserve">In this section, we present our findings that answer the research questions of this study. Here we describe </w:t>
+      </w:r>
+      <w:r>
+        <w:rPr>
+          <w:rFonts w:ascii="Segoe UI" w:hAnsi="Segoe UI" w:cs="Segoe UI"/>
+          <w:color w:val="D1D5DB"/>
+          <w:shd w:val="clear" w:color="auto" w:fill="444654"/>
+        </w:rPr>
+        <w:t>evaluation metrics used to measure the performance of the model</w:t>
+      </w:r>
+      <w:r>
+        <w:rPr>
+          <w:rFonts w:ascii="Segoe UI" w:hAnsi="Segoe UI" w:cs="Segoe UI"/>
+          <w:color w:val="D1D5DB"/>
+          <w:shd w:val="clear" w:color="auto" w:fill="444654"/>
+        </w:rPr>
+        <w:t xml:space="preserve">. </w:t>
+      </w:r>
+      <w:r>
+        <w:rPr>
+          <w:rFonts w:ascii="Segoe UI" w:hAnsi="Segoe UI" w:cs="Segoe UI"/>
+          <w:color w:val="D1D5DB"/>
+          <w:shd w:val="clear" w:color="auto" w:fill="444654"/>
+        </w:rPr>
+        <w:t>We also compare</w:t>
+      </w:r>
+      <w:r>
+        <w:rPr>
+          <w:rFonts w:ascii="Segoe UI" w:hAnsi="Segoe UI" w:cs="Segoe UI"/>
+          <w:color w:val="D1D5DB"/>
+          <w:shd w:val="clear" w:color="auto" w:fill="444654"/>
+        </w:rPr>
+        <w:t xml:space="preserve"> </w:t>
+      </w:r>
+      <w:r>
+        <w:rPr>
+          <w:rFonts w:ascii="Segoe UI" w:hAnsi="Segoe UI" w:cs="Segoe UI"/>
+          <w:color w:val="D1D5DB"/>
+          <w:shd w:val="clear" w:color="auto" w:fill="444654"/>
+        </w:rPr>
+        <w:t>our model's performance with other state-of-the-art methods in the literature</w:t>
+      </w:r>
+      <w:r>
+        <w:rPr>
+          <w:rFonts w:ascii="Segoe UI" w:hAnsi="Segoe UI" w:cs="Segoe UI"/>
+          <w:color w:val="D1D5DB"/>
+          <w:shd w:val="clear" w:color="auto" w:fill="444654"/>
+        </w:rPr>
+        <w:t xml:space="preserve">. </w:t>
+      </w:r>
+    </w:p>
+    <w:p>
+      <w:pPr>
+        <w:jc w:val="both"/>
+        <w:rPr>
+          <w:rFonts w:ascii="Segoe UI" w:hAnsi="Segoe UI" w:cs="Segoe UI"/>
+          <w:color w:val="D1D5DB"/>
+          <w:shd w:val="clear" w:color="auto" w:fill="444654"/>
+        </w:rPr>
+      </w:pPr>
+      <w:proofErr w:type="gramStart"/>
+      <w:r>
+        <w:rPr>
+          <w:rFonts w:ascii="Segoe UI" w:hAnsi="Segoe UI" w:cs="Segoe UI"/>
+          <w:color w:val="D1D5DB"/>
+          <w:shd w:val="clear" w:color="auto" w:fill="444654"/>
+        </w:rPr>
+        <w:t>provide</w:t>
+      </w:r>
+      <w:proofErr w:type="gramEnd"/>
+      <w:r>
+        <w:rPr>
+          <w:rFonts w:ascii="Segoe UI" w:hAnsi="Segoe UI" w:cs="Segoe UI"/>
+          <w:color w:val="D1D5DB"/>
+          <w:shd w:val="clear" w:color="auto" w:fill="444654"/>
+        </w:rPr>
+        <w:t xml:space="preserve"> the model results to evaluate </w:t>
+      </w:r>
+      <w:r>
+        <w:rPr>
+          <w:rFonts w:ascii="Segoe UI" w:hAnsi="Segoe UI" w:cs="Segoe UI"/>
+          <w:color w:val="D1D5DB"/>
+          <w:shd w:val="clear" w:color="auto" w:fill="444654"/>
+        </w:rPr>
+        <w:t xml:space="preserve">the performance </w:t>
+      </w:r>
+      <w:r>
+        <w:rPr>
+          <w:rFonts w:ascii="Segoe UI" w:hAnsi="Segoe UI" w:cs="Segoe UI"/>
+          <w:color w:val="D1D5DB"/>
+          <w:shd w:val="clear" w:color="auto" w:fill="444654"/>
+        </w:rPr>
+        <w:t>with the respect of evaluation metrics-as shown in table 2. W</w:t>
+      </w:r>
+      <w:r>
+        <w:rPr>
+          <w:rFonts w:ascii="Segoe UI" w:hAnsi="Segoe UI" w:cs="Segoe UI"/>
+          <w:color w:val="D1D5DB"/>
+          <w:shd w:val="clear" w:color="auto" w:fill="444654"/>
+        </w:rPr>
+        <w:t xml:space="preserve">e </w:t>
+      </w:r>
+      <w:r>
+        <w:rPr>
+          <w:rFonts w:ascii="Segoe UI" w:hAnsi="Segoe UI" w:cs="Segoe UI"/>
+          <w:color w:val="D1D5DB"/>
+          <w:shd w:val="clear" w:color="auto" w:fill="444654"/>
+        </w:rPr>
+        <w:t xml:space="preserve">also </w:t>
+      </w:r>
+    </w:p>
+    <w:p>
+      <w:pPr>
+        <w:jc w:val="both"/>
+        <w:rPr>
+          <w:rFonts w:ascii="Segoe UI" w:hAnsi="Segoe UI" w:cs="Segoe UI"/>
+          <w:color w:val="D1D5DB"/>
+          <w:shd w:val="clear" w:color="auto" w:fill="444654"/>
+        </w:rPr>
+      </w:pPr>
+      <w:proofErr w:type="gramStart"/>
+      <w:r>
+        <w:rPr>
+          <w:rFonts w:ascii="Segoe UI" w:hAnsi="Segoe UI" w:cs="Segoe UI"/>
+          <w:color w:val="D1D5DB"/>
+          <w:shd w:val="clear" w:color="auto" w:fill="444654"/>
+        </w:rPr>
+        <w:t>analyze</w:t>
+      </w:r>
+      <w:proofErr w:type="gramEnd"/>
+      <w:r>
+        <w:rPr>
+          <w:rFonts w:ascii="Segoe UI" w:hAnsi="Segoe UI" w:cs="Segoe UI"/>
+          <w:color w:val="D1D5DB"/>
+          <w:shd w:val="clear" w:color="auto" w:fill="444654"/>
+        </w:rPr>
+        <w:t xml:space="preserve"> the potential implications of our findings for improving medical image interpretation and the diagnosis and treatment of lung diseases.</w:t>
+      </w:r>
+    </w:p>
+    <w:p>
+      <w:pPr>
+        <w:jc w:val="both"/>
+        <w:rPr>
+          <w:sz w:val="24"/>
+          <w:szCs w:val="24"/>
+        </w:rPr>
+      </w:pPr>
+    </w:p>
+    <w:p>
+      <w:pPr>
+        <w:jc w:val="both"/>
+        <w:rPr>
+          <w:sz w:val="24"/>
+          <w:szCs w:val="24"/>
+        </w:rPr>
+      </w:pPr>
+    </w:p>
+    <w:p>
+      <w:pPr>
+        <w:jc w:val="both"/>
+        <w:rPr>
+          <w:sz w:val="24"/>
+          <w:szCs w:val="24"/>
+        </w:rPr>
+      </w:pPr>
+    </w:p>
+    <w:p>
+      <w:pPr>
+        <w:jc w:val="both"/>
+        <w:rPr>
+          <w:sz w:val="24"/>
+          <w:szCs w:val="24"/>
+        </w:rPr>
+      </w:pPr>
+    </w:p>
+    <w:p>
+      <w:pPr>
+        <w:jc w:val="both"/>
+        <w:rPr>
+          <w:sz w:val="24"/>
+          <w:szCs w:val="24"/>
+        </w:rPr>
+      </w:pPr>
+    </w:p>
+    <w:p>
+      <w:pPr>
+        <w:jc w:val="both"/>
+        <w:rPr>
+          <w:rFonts w:ascii="Segoe UI" w:hAnsi="Segoe UI" w:cs="Segoe UI"/>
+          <w:color w:val="D1D5DB"/>
+          <w:shd w:val="clear" w:color="auto" w:fill="444654"/>
+        </w:rPr>
+      </w:pPr>
+      <w:r>
+        <w:rPr>
+          <w:sz w:val="24"/>
+          <w:szCs w:val="24"/>
+        </w:rPr>
+        <w:lastRenderedPageBreak/>
+        <w:t xml:space="preserve">The AUC-ROC (Area </w:t>
+      </w:r>
+      <w:proofErr w:type="gramStart"/>
+      <w:r>
+        <w:rPr>
+          <w:sz w:val="24"/>
+          <w:szCs w:val="24"/>
+        </w:rPr>
+        <w:t>Under</w:t>
+      </w:r>
+      <w:proofErr w:type="gramEnd"/>
+      <w:r>
+        <w:rPr>
+          <w:sz w:val="24"/>
+          <w:szCs w:val="24"/>
+        </w:rPr>
+        <w:t xml:space="preserve"> the Receiver Operating Characteristics) curve is a comprehensive and independent visualization metric that evaluates the performance of a model in classification problems. This metric considers both the True Positive Rate (sensitivity/recall) and False Positive Rate (specificity) across a range of decision thresholds, thereby providing a single value that summarizes the model's performance across all possible decision thresholds. An AUC-ROC value of 1 indicates that the model is excellent, while a value of 0 reflects a poor model, and a value of 0.5 implies the model cannot distinguish between the classes.</w:t>
+      </w:r>
+    </w:p>
+    <w:p>
+      <w:pPr>
+        <w:jc w:val="both"/>
+        <w:rPr>
+          <w:rFonts w:ascii="Segoe UI" w:hAnsi="Segoe UI" w:cs="Segoe UI"/>
+          <w:color w:val="D1D5DB"/>
+          <w:shd w:val="clear" w:color="auto" w:fill="444654"/>
+        </w:rPr>
+      </w:pPr>
+    </w:p>
+    <w:p>
+      <w:pPr>
+        <w:jc w:val="both"/>
+        <w:rPr>
+          <w:sz w:val="24"/>
+          <w:szCs w:val="24"/>
+        </w:rPr>
+      </w:pPr>
       <w:bookmarkStart w:id="0" w:name="_GoBack"/>
-      <w:bookmarkEnd w:id="0"/>
+      <w:r>
+        <w:rPr>
+          <w:sz w:val="24"/>
+          <w:szCs w:val="24"/>
+        </w:rPr>
+        <w:t>In the Chest X-ray imaging context, the AUC-ROC metric is crucial for assessing the model's ability to differentiate between different chest conditions and determining the optimal decisi</w:t>
+      </w:r>
+      <w:r>
+        <w:rPr>
+          <w:sz w:val="24"/>
+          <w:szCs w:val="24"/>
+        </w:rPr>
+        <w:t>on threshold for classification</w:t>
+      </w:r>
+      <w:r>
+        <w:rPr>
+          <w:sz w:val="24"/>
+          <w:szCs w:val="24"/>
+        </w:rPr>
+        <w:t xml:space="preserve">. The metric gives </w:t>
+      </w:r>
+      <w:r>
+        <w:rPr>
+          <w:rFonts w:ascii="Segoe UI" w:hAnsi="Segoe UI" w:cs="Segoe UI"/>
+          <w:sz w:val="21"/>
+          <w:szCs w:val="21"/>
+          <w:shd w:val="clear" w:color="auto" w:fill="FFFFFF"/>
+        </w:rPr>
+        <w:t>the probability that a randomly selected patient who experienced a condition had a higher risk score than a patient who had not experienced the event. This summarizes the model output across all thresholds, and provides a good sense of the discriminative power of a given model.</w:t>
+      </w:r>
+    </w:p>
+    <w:bookmarkEnd w:id="0"/>
+    <w:p>
+      <w:pPr>
+        <w:jc w:val="both"/>
+        <w:rPr>
+          <w:rFonts w:ascii="Segoe UI" w:hAnsi="Segoe UI" w:cs="Segoe UI"/>
+          <w:sz w:val="21"/>
+          <w:szCs w:val="21"/>
+          <w:shd w:val="clear" w:color="auto" w:fill="FFFFFF"/>
+        </w:rPr>
+      </w:pPr>
+    </w:p>
+    <w:p>
+      <w:pPr>
+        <w:jc w:val="both"/>
+        <w:rPr>
+          <w:sz w:val="24"/>
+          <w:szCs w:val="24"/>
+        </w:rPr>
+      </w:pPr>
+      <w:r>
+        <w:rPr>
+          <w:rFonts w:ascii="Segoe UI" w:hAnsi="Segoe UI" w:cs="Segoe UI"/>
+          <w:sz w:val="21"/>
+          <w:szCs w:val="21"/>
+          <w:shd w:val="clear" w:color="auto" w:fill="FFFFFF"/>
+        </w:rPr>
+        <w:t>The area under the ROC curve is also called AUCROC or C-statistic and is a measure of goodness of fit. In medical literature this number also gives the probability that a randomly selected patient who experienced a condition had a higher risk score than a patient who had not experienced the event. This summarizes the model output across all thresholds, and provides a good sense of the discriminative power of a given model.</w:t>
+      </w:r>
     </w:p>
     <w:sectPr>
       <w:pgSz w:w="12240" w:h="15840"/>

</xml_diff>